<commit_message>
Några bugfixar, några nya buggar..
</commit_message>
<xml_diff>
--- a/Todo&Buggar.docx
+++ b/Todo&Buggar.docx
@@ -265,7 +265,7 @@
         <w:tc>
           <w:tcPr>
             <w:tcW w:w="1383" w:type="dxa"/>
-            <w:shd w:val="clear" w:color="auto" w:fill="FF0000"/>
+            <w:shd w:val="clear" w:color="auto" w:fill="00B050"/>
           </w:tcPr>
           <w:p/>
         </w:tc>
@@ -277,17 +277,14 @@
           </w:tcPr>
           <w:p>
             <w:r>
-              <w:t>Fixa och skriv ut</w:t>
-            </w:r>
-            <w:r>
-              <w:t xml:space="preserve"> max-storlek på bild</w:t>
-            </w:r>
-          </w:p>
-        </w:tc>
-        <w:tc>
-          <w:tcPr>
-            <w:tcW w:w="1383" w:type="dxa"/>
-            <w:shd w:val="clear" w:color="auto" w:fill="FF0000"/>
+              <w:t>Gör så om man laddar upp bild med samma filnamn så skapas nytt filnamn</w:t>
+            </w:r>
+          </w:p>
+        </w:tc>
+        <w:tc>
+          <w:tcPr>
+            <w:tcW w:w="1383" w:type="dxa"/>
+            <w:shd w:val="clear" w:color="auto" w:fill="00B050"/>
           </w:tcPr>
           <w:p/>
         </w:tc>
@@ -299,7 +296,7 @@
           </w:tcPr>
           <w:p>
             <w:r>
-              <w:t>Gör så om man laddar upp bild med samma filnamn så skapas nytt filnamn</w:t>
+              <w:t>Gör så samma man ej kan ha identisk titel på bilder</w:t>
             </w:r>
           </w:p>
         </w:tc>
@@ -318,14 +315,14 @@
           </w:tcPr>
           <w:p>
             <w:r>
-              <w:t>Gör så samma man ej kan ha identisk titel på bilder</w:t>
-            </w:r>
-          </w:p>
-        </w:tc>
-        <w:tc>
-          <w:tcPr>
-            <w:tcW w:w="1383" w:type="dxa"/>
-            <w:shd w:val="clear" w:color="auto" w:fill="00B050"/>
+              <w:t>Feedback på felinmatade inloggningsuppgifter</w:t>
+            </w:r>
+          </w:p>
+        </w:tc>
+        <w:tc>
+          <w:tcPr>
+            <w:tcW w:w="1383" w:type="dxa"/>
+            <w:shd w:val="clear" w:color="auto" w:fill="FFC000"/>
           </w:tcPr>
           <w:p/>
         </w:tc>
@@ -337,14 +334,14 @@
           </w:tcPr>
           <w:p>
             <w:r>
-              <w:t>Skrivrättigheter/chmod</w:t>
-            </w:r>
-          </w:p>
-        </w:tc>
-        <w:tc>
-          <w:tcPr>
-            <w:tcW w:w="1383" w:type="dxa"/>
-            <w:shd w:val="clear" w:color="auto" w:fill="FF0000"/>
+              <w:t>Skickas tillbaks till galleriet när en bild är borttagen (samt feedback)</w:t>
+            </w:r>
+          </w:p>
+        </w:tc>
+        <w:tc>
+          <w:tcPr>
+            <w:tcW w:w="1383" w:type="dxa"/>
+            <w:shd w:val="clear" w:color="auto" w:fill="FFC000"/>
           </w:tcPr>
           <w:p/>
         </w:tc>
@@ -440,7 +437,98 @@
               <w:rPr>
                 <w:b w:val="0"/>
               </w:rPr>
-              <w:t>Går inte ha ” ’ ” i titeln, bryter då titeln där.</w:t>
+              <w:t>Laddar upp i databasen trots att filformatet är fel. (Laddar ej upp i mapp dock).</w:t>
+            </w:r>
+          </w:p>
+        </w:tc>
+        <w:tc>
+          <w:tcPr>
+            <w:tcW w:w="1383" w:type="dxa"/>
+            <w:tcBorders>
+              <w:top w:val="single" w:sz="4" w:space="0" w:color="auto"/>
+              <w:left w:val="single" w:sz="4" w:space="0" w:color="auto"/>
+              <w:bottom w:val="single" w:sz="4" w:space="0" w:color="auto"/>
+              <w:right w:val="single" w:sz="4" w:space="0" w:color="auto"/>
+            </w:tcBorders>
+            <w:shd w:val="clear" w:color="auto" w:fill="00B050"/>
+          </w:tcPr>
+          <w:p>
+            <w:pPr>
+              <w:cnfStyle w:val="000000100000" w:firstRow="0" w:lastRow="0" w:firstColumn="0" w:lastColumn="0" w:oddVBand="0" w:evenVBand="0" w:oddHBand="1" w:evenHBand="0" w:firstRowFirstColumn="0" w:firstRowLastColumn="0" w:lastRowFirstColumn="0" w:lastRowLastColumn="0"/>
+            </w:pPr>
+          </w:p>
+        </w:tc>
+      </w:tr>
+      <w:tr>
+        <w:tc>
+          <w:tcPr>
+            <w:cnfStyle w:val="001000000000" w:firstRow="0" w:lastRow="0" w:firstColumn="1" w:lastColumn="0" w:oddVBand="0" w:evenVBand="0" w:oddHBand="0" w:evenHBand="0" w:firstRowFirstColumn="0" w:firstRowLastColumn="0" w:lastRowFirstColumn="0" w:lastRowLastColumn="0"/>
+            <w:tcW w:w="7905" w:type="dxa"/>
+            <w:tcBorders>
+              <w:top w:val="single" w:sz="4" w:space="0" w:color="auto"/>
+              <w:left w:val="single" w:sz="4" w:space="0" w:color="auto"/>
+              <w:bottom w:val="single" w:sz="4" w:space="0" w:color="auto"/>
+              <w:right w:val="single" w:sz="4" w:space="0" w:color="auto"/>
+            </w:tcBorders>
+          </w:tcPr>
+          <w:p>
+            <w:pPr>
+              <w:rPr>
+                <w:b w:val="0"/>
+              </w:rPr>
+            </w:pPr>
+            <w:r>
+              <w:rPr>
+                <w:b w:val="0"/>
+              </w:rPr>
+              <w:t>Ibland visas ”Invalid file” trots korrekt filformat?</w:t>
+            </w:r>
+          </w:p>
+        </w:tc>
+        <w:tc>
+          <w:tcPr>
+            <w:tcW w:w="1383" w:type="dxa"/>
+            <w:tcBorders>
+              <w:top w:val="single" w:sz="4" w:space="0" w:color="auto"/>
+              <w:left w:val="single" w:sz="4" w:space="0" w:color="auto"/>
+              <w:bottom w:val="single" w:sz="4" w:space="0" w:color="auto"/>
+              <w:right w:val="single" w:sz="4" w:space="0" w:color="auto"/>
+            </w:tcBorders>
+            <w:shd w:val="clear" w:color="auto" w:fill="FFC000"/>
+          </w:tcPr>
+          <w:p>
+            <w:pPr>
+              <w:cnfStyle w:val="000000000000" w:firstRow="0" w:lastRow="0" w:firstColumn="0" w:lastColumn="0" w:oddVBand="0" w:evenVBand="0" w:oddHBand="0" w:evenHBand="0" w:firstRowFirstColumn="0" w:firstRowLastColumn="0" w:lastRowFirstColumn="0" w:lastRowLastColumn="0"/>
+            </w:pPr>
+          </w:p>
+        </w:tc>
+      </w:tr>
+      <w:tr>
+        <w:trPr>
+          <w:cnfStyle w:val="000000100000" w:firstRow="0" w:lastRow="0" w:firstColumn="0" w:lastColumn="0" w:oddVBand="0" w:evenVBand="0" w:oddHBand="1" w:evenHBand="0" w:firstRowFirstColumn="0" w:firstRowLastColumn="0" w:lastRowFirstColumn="0" w:lastRowLastColumn="0"/>
+        </w:trPr>
+        <w:tc>
+          <w:tcPr>
+            <w:cnfStyle w:val="001000000000" w:firstRow="0" w:lastRow="0" w:firstColumn="1" w:lastColumn="0" w:oddVBand="0" w:evenVBand="0" w:oddHBand="0" w:evenHBand="0" w:firstRowFirstColumn="0" w:firstRowLastColumn="0" w:lastRowFirstColumn="0" w:lastRowLastColumn="0"/>
+            <w:tcW w:w="7905" w:type="dxa"/>
+            <w:tcBorders>
+              <w:top w:val="single" w:sz="4" w:space="0" w:color="auto"/>
+              <w:left w:val="single" w:sz="4" w:space="0" w:color="auto"/>
+              <w:bottom w:val="single" w:sz="4" w:space="0" w:color="auto"/>
+              <w:right w:val="single" w:sz="4" w:space="0" w:color="auto"/>
+            </w:tcBorders>
+          </w:tcPr>
+          <w:p>
+            <w:pPr>
+              <w:rPr>
+                <w:b w:val="0"/>
+              </w:rPr>
+            </w:pPr>
+            <w:r>
+              <w:rPr>
+                <w:b w:val="0"/>
+              </w:rPr>
+              <w:t>För stor bild gör så det ej går ladda upp i mappen, men laddar fortfarande upp i db.</w:t>
             </w:r>
           </w:p>
         </w:tc>
@@ -461,8 +549,6 @@
             </w:pPr>
           </w:p>
         </w:tc>
-        <w:bookmarkStart w:id="0" w:name="_GoBack"/>
-        <w:bookmarkEnd w:id="0"/>
       </w:tr>
       <w:tr>
         <w:tc>
@@ -486,7 +572,7 @@
               <w:rPr>
                 <w:b w:val="0"/>
               </w:rPr>
-              <w:t>Laddar upp i databasen trots att filformatet är fel. (Laddar ej upp i mapp dock).</w:t>
+              <w:t>Säger att bilden har fel extension om bilden redan existerar</w:t>
             </w:r>
           </w:p>
         </w:tc>
@@ -533,7 +619,7 @@
               <w:rPr>
                 <w:b w:val="0"/>
               </w:rPr>
-              <w:t>Ibland visas ”Invalid file” trots korrekt filformat?</w:t>
+              <w:t>Ger alla filer en etta på slutet av filnamnet istället för att lägga till en enbart om det redan finns en fil med det filnamnet.</w:t>
             </w:r>
           </w:p>
         </w:tc>
@@ -546,56 +632,14 @@
               <w:bottom w:val="single" w:sz="4" w:space="0" w:color="auto"/>
               <w:right w:val="single" w:sz="4" w:space="0" w:color="auto"/>
             </w:tcBorders>
-            <w:shd w:val="clear" w:color="auto" w:fill="FFC000"/>
+            <w:shd w:val="clear" w:color="auto" w:fill="00B050"/>
           </w:tcPr>
           <w:p>
             <w:pPr>
               <w:cnfStyle w:val="000000100000" w:firstRow="0" w:lastRow="0" w:firstColumn="0" w:lastColumn="0" w:oddVBand="0" w:evenVBand="0" w:oddHBand="1" w:evenHBand="0" w:firstRowFirstColumn="0" w:firstRowLastColumn="0" w:lastRowFirstColumn="0" w:lastRowLastColumn="0"/>
             </w:pPr>
-          </w:p>
-        </w:tc>
-      </w:tr>
-      <w:tr>
-        <w:tc>
-          <w:tcPr>
-            <w:cnfStyle w:val="001000000000" w:firstRow="0" w:lastRow="0" w:firstColumn="1" w:lastColumn="0" w:oddVBand="0" w:evenVBand="0" w:oddHBand="0" w:evenHBand="0" w:firstRowFirstColumn="0" w:firstRowLastColumn="0" w:lastRowFirstColumn="0" w:lastRowLastColumn="0"/>
-            <w:tcW w:w="7905" w:type="dxa"/>
-            <w:tcBorders>
-              <w:top w:val="single" w:sz="4" w:space="0" w:color="auto"/>
-              <w:left w:val="single" w:sz="4" w:space="0" w:color="auto"/>
-              <w:bottom w:val="single" w:sz="4" w:space="0" w:color="auto"/>
-              <w:right w:val="single" w:sz="4" w:space="0" w:color="auto"/>
-            </w:tcBorders>
-          </w:tcPr>
-          <w:p>
-            <w:pPr>
-              <w:rPr>
-                <w:b w:val="0"/>
-              </w:rPr>
-            </w:pPr>
-            <w:r>
-              <w:rPr>
-                <w:b w:val="0"/>
-              </w:rPr>
-              <w:t>För stor bild gör så det ej går ladda upp i mappen, men laddar fortfarande upp i db.</w:t>
-            </w:r>
-          </w:p>
-        </w:tc>
-        <w:tc>
-          <w:tcPr>
-            <w:tcW w:w="1383" w:type="dxa"/>
-            <w:tcBorders>
-              <w:top w:val="single" w:sz="4" w:space="0" w:color="auto"/>
-              <w:left w:val="single" w:sz="4" w:space="0" w:color="auto"/>
-              <w:bottom w:val="single" w:sz="4" w:space="0" w:color="auto"/>
-              <w:right w:val="single" w:sz="4" w:space="0" w:color="auto"/>
-            </w:tcBorders>
-            <w:shd w:val="clear" w:color="auto" w:fill="FF0000"/>
-          </w:tcPr>
-          <w:p>
-            <w:pPr>
-              <w:cnfStyle w:val="000000000000" w:firstRow="0" w:lastRow="0" w:firstColumn="0" w:lastColumn="0" w:oddVBand="0" w:evenVBand="0" w:oddHBand="0" w:evenHBand="0" w:firstRowFirstColumn="0" w:firstRowLastColumn="0" w:lastRowFirstColumn="0" w:lastRowLastColumn="0"/>
-            </w:pPr>
+            <w:bookmarkStart w:id="0" w:name="_GoBack"/>
+            <w:bookmarkEnd w:id="0"/>
           </w:p>
         </w:tc>
       </w:tr>

</xml_diff>

<commit_message>
Fixat några buggar igen
</commit_message>
<xml_diff>
--- a/Todo&Buggar.docx
+++ b/Todo&Buggar.docx
@@ -385,8 +385,6 @@
         </w:rPr>
         <w:t>Buggar:</w:t>
       </w:r>
-      <w:bookmarkStart w:id="0" w:name="_GoBack"/>
-      <w:bookmarkEnd w:id="0"/>
     </w:p>
     <w:tbl>
       <w:tblPr>
@@ -640,7 +638,15 @@
               <w:rPr>
                 <w:b w:val="0"/>
               </w:rPr>
-              <w:t>Ger alla filer en etta på slutet av filnamnet istället för att lägga till en enbart om det redan finns en fil med det filnamnet.</w:t>
+              <w:t xml:space="preserve">Ger alla filer en etta på slutet av filnamnet istället för att lägga till en enbart om det </w:t>
+            </w:r>
+            <w:bookmarkStart w:id="0" w:name="_GoBack"/>
+            <w:bookmarkEnd w:id="0"/>
+            <w:r>
+              <w:rPr>
+                <w:b w:val="0"/>
+              </w:rPr>
+              <w:t>redan finns en fil med det filnamnet.</w:t>
             </w:r>
           </w:p>
         </w:tc>
@@ -658,6 +664,50 @@
           <w:p>
             <w:pPr>
               <w:cnfStyle w:val="000000100000" w:firstRow="0" w:lastRow="0" w:firstColumn="0" w:lastColumn="0" w:oddVBand="0" w:evenVBand="0" w:oddHBand="1" w:evenHBand="0" w:firstRowFirstColumn="0" w:firstRowLastColumn="0" w:lastRowFirstColumn="0" w:lastRowLastColumn="0"/>
+            </w:pPr>
+          </w:p>
+        </w:tc>
+      </w:tr>
+      <w:tr>
+        <w:tc>
+          <w:tcPr>
+            <w:cnfStyle w:val="001000000000" w:firstRow="0" w:lastRow="0" w:firstColumn="1" w:lastColumn="0" w:oddVBand="0" w:evenVBand="0" w:oddHBand="0" w:evenHBand="0" w:firstRowFirstColumn="0" w:firstRowLastColumn="0" w:lastRowFirstColumn="0" w:lastRowLastColumn="0"/>
+            <w:tcW w:w="7905" w:type="dxa"/>
+            <w:tcBorders>
+              <w:top w:val="single" w:sz="4" w:space="0" w:color="auto"/>
+              <w:left w:val="single" w:sz="4" w:space="0" w:color="auto"/>
+              <w:bottom w:val="single" w:sz="4" w:space="0" w:color="auto"/>
+              <w:right w:val="single" w:sz="4" w:space="0" w:color="auto"/>
+            </w:tcBorders>
+          </w:tcPr>
+          <w:p>
+            <w:pPr>
+              <w:rPr>
+                <w:b w:val="0"/>
+              </w:rPr>
+            </w:pPr>
+            <w:r>
+              <w:rPr>
+                <w:b w:val="0"/>
+              </w:rPr>
+              <w:t>Finns ingen kategori i databasen så dyker ingen ruta upp för att skriva in kategori.</w:t>
+            </w:r>
+          </w:p>
+        </w:tc>
+        <w:tc>
+          <w:tcPr>
+            <w:tcW w:w="1383" w:type="dxa"/>
+            <w:tcBorders>
+              <w:top w:val="single" w:sz="4" w:space="0" w:color="auto"/>
+              <w:left w:val="single" w:sz="4" w:space="0" w:color="auto"/>
+              <w:bottom w:val="single" w:sz="4" w:space="0" w:color="auto"/>
+              <w:right w:val="single" w:sz="4" w:space="0" w:color="auto"/>
+            </w:tcBorders>
+            <w:shd w:val="clear" w:color="auto" w:fill="FF0000"/>
+          </w:tcPr>
+          <w:p>
+            <w:pPr>
+              <w:cnfStyle w:val="000000000000" w:firstRow="0" w:lastRow="0" w:firstColumn="0" w:lastColumn="0" w:oddVBand="0" w:evenVBand="0" w:oddHBand="0" w:evenHBand="0" w:firstRowFirstColumn="0" w:firstRowLastColumn="0" w:lastRowFirstColumn="0" w:lastRowLastColumn="0"/>
             </w:pPr>
           </w:p>
         </w:tc>
@@ -1573,4 +1623,16 @@
   <a:objectDefaults/>
   <a:extraClrSchemeLst/>
 </a:theme>
+</file>
+
+<file path=customXml/item1.xml><?xml version="1.0" encoding="utf-8"?>
+<b:Sources xmlns:b="http://schemas.openxmlformats.org/officeDocument/2006/bibliography" xmlns="http://schemas.openxmlformats.org/officeDocument/2006/bibliography" SelectedStyle="\APA.XSL" StyleName="APA"/>
+</file>
+
+<file path=customXml/itemProps1.xml><?xml version="1.0" encoding="utf-8"?>
+<ds:datastoreItem xmlns:ds="http://schemas.openxmlformats.org/officeDocument/2006/customXml" ds:itemID="{63E7053E-F36E-486F-9A9E-62A631436FA9}">
+  <ds:schemaRefs>
+    <ds:schemaRef ds:uri="http://schemas.openxmlformats.org/officeDocument/2006/bibliography"/>
+  </ds:schemaRefs>
+</ds:datastoreItem>
 </file>
</xml_diff>

<commit_message>
Fixat så utloggad ej kan nå uppladdningssidan
</commit_message>
<xml_diff>
--- a/Todo&Buggar.docx
+++ b/Todo&Buggar.docx
@@ -380,16 +380,21 @@
             <w:r>
               <w:t>en om man inte är inloggad.. Så det måste ju fixas.</w:t>
             </w:r>
-          </w:p>
-        </w:tc>
-        <w:tc>
-          <w:tcPr>
-            <w:tcW w:w="1383" w:type="dxa"/>
-            <w:shd w:val="clear" w:color="auto" w:fill="FF0000"/>
-          </w:tcPr>
-          <w:p>
             <w:bookmarkStart w:id="0" w:name="_GoBack"/>
             <w:bookmarkEnd w:id="0"/>
+          </w:p>
+        </w:tc>
+        <w:tc>
+          <w:tcPr>
+            <w:tcW w:w="1383" w:type="dxa"/>
+            <w:shd w:val="clear" w:color="auto" w:fill="00B050"/>
+          </w:tcPr>
+          <w:p>
+            <w:pPr>
+              <w:rPr>
+                <w:color w:val="FF0000"/>
+              </w:rPr>
+            </w:pPr>
           </w:p>
         </w:tc>
       </w:tr>
@@ -1672,7 +1677,7 @@
 </file>
 
 <file path=customXml/itemProps1.xml><?xml version="1.0" encoding="utf-8"?>
-<ds:datastoreItem xmlns:ds="http://schemas.openxmlformats.org/officeDocument/2006/customXml" ds:itemID="{4A106B92-48E8-40E6-AAC4-EABB96F29247}">
+<ds:datastoreItem xmlns:ds="http://schemas.openxmlformats.org/officeDocument/2006/customXml" ds:itemID="{78BA3B96-E2EE-4392-BE1B-31154EFD9502}">
   <ds:schemaRefs>
     <ds:schemaRef ds:uri="http://schemas.openxmlformats.org/officeDocument/2006/bibliography"/>
   </ds:schemaRefs>

</xml_diff>